<commit_message>
modificacion de diseño gestion de estudiantes
</commit_message>
<xml_diff>
--- a/Documentos/INFORME  DE DISEÑO gestion de alumnos.docx
+++ b/Documentos/INFORME  DE DISEÑO gestion de alumnos.docx
@@ -293,7 +293,7 @@
           <w:color w:val="44546A" w:themeColor="text2"/>
           <w:sz w:val="24"/>
         </w:rPr>
-        <w:t>3</w:t>
+        <w:t>4</w:t>
       </w:r>
     </w:p>
     <w:p>
@@ -414,29 +414,18 @@
           <w:sz w:val="24"/>
         </w:rPr>
       </w:pPr>
-    </w:p>
-    <w:p>
-      <w:pPr>
-        <w:autoSpaceDE w:val="0"/>
-        <w:autoSpaceDN w:val="0"/>
-        <w:adjustRightInd w:val="0"/>
-        <w:spacing w:after="0" w:line="240" w:lineRule="auto"/>
-        <w:jc w:val="center"/>
-        <w:rPr>
-          <w:rFonts w:ascii="Times New Roman" w:hAnsi="Times New Roman" w:cs="Times New Roman"/>
-          <w:sz w:val="24"/>
-        </w:rPr>
-      </w:pPr>
-      <w:r>
-        <w:rPr>
+      <w:r>
+        <w:rPr>
+          <w:rFonts w:ascii="Times New Roman" w:hAnsi="Times New Roman" w:cs="Times New Roman"/>
           <w:noProof/>
+          <w:sz w:val="24"/>
           <w:lang w:val="es-CL" w:eastAsia="es-CL"/>
         </w:rPr>
         <w:drawing>
-          <wp:inline distT="0" distB="0" distL="0" distR="0" wp14:anchorId="1F45C5B7" wp14:editId="52BEBC0B">
-            <wp:extent cx="5612130" cy="456565"/>
-            <wp:effectExtent l="0" t="0" r="7620" b="635"/>
-            <wp:docPr id="9" name="0 Imagen"/>
+          <wp:inline distT="0" distB="0" distL="0" distR="0">
+            <wp:extent cx="5612130" cy="456938"/>
+            <wp:effectExtent l="0" t="0" r="0" b="635"/>
+            <wp:docPr id="2" name="Imagen 2" descr="C:\Users\Gabriel alex\Desktop\diagramas\crearestudiante.png"/>
             <wp:cNvGraphicFramePr>
               <a:graphicFrameLocks xmlns:a="http://schemas.openxmlformats.org/drawingml/2006/main" noChangeAspect="1"/>
             </wp:cNvGraphicFramePr>
@@ -444,8 +433,10 @@
               <a:graphicData uri="http://schemas.openxmlformats.org/drawingml/2006/picture">
                 <pic:pic xmlns:pic="http://schemas.openxmlformats.org/drawingml/2006/picture">
                   <pic:nvPicPr>
-                    <pic:cNvPr id="0" name="crear_estudiante.png"/>
-                    <pic:cNvPicPr/>
+                    <pic:cNvPr id="0" name="Picture 2" descr="C:\Users\Gabriel alex\Desktop\diagramas\crearestudiante.png"/>
+                    <pic:cNvPicPr>
+                      <a:picLocks noChangeAspect="1" noChangeArrowheads="1"/>
+                    </pic:cNvPicPr>
                   </pic:nvPicPr>
                   <pic:blipFill>
                     <a:blip r:embed="rId5">
@@ -455,18 +446,23 @@
                         </a:ext>
                       </a:extLst>
                     </a:blip>
+                    <a:srcRect/>
                     <a:stretch>
                       <a:fillRect/>
                     </a:stretch>
                   </pic:blipFill>
-                  <pic:spPr>
+                  <pic:spPr bwMode="auto">
                     <a:xfrm>
                       <a:off x="0" y="0"/>
-                      <a:ext cx="5612130" cy="456565"/>
+                      <a:ext cx="5612130" cy="456938"/>
                     </a:xfrm>
                     <a:prstGeom prst="rect">
                       <a:avLst/>
                     </a:prstGeom>
+                    <a:noFill/>
+                    <a:ln>
+                      <a:noFill/>
+                    </a:ln>
                   </pic:spPr>
                 </pic:pic>
               </a:graphicData>
@@ -474,6 +470,19 @@
           </wp:inline>
         </w:drawing>
       </w:r>
+    </w:p>
+    <w:p>
+      <w:pPr>
+        <w:autoSpaceDE w:val="0"/>
+        <w:autoSpaceDN w:val="0"/>
+        <w:adjustRightInd w:val="0"/>
+        <w:spacing w:after="0" w:line="240" w:lineRule="auto"/>
+        <w:jc w:val="center"/>
+        <w:rPr>
+          <w:rFonts w:ascii="Times New Roman" w:hAnsi="Times New Roman" w:cs="Times New Roman"/>
+          <w:sz w:val="24"/>
+        </w:rPr>
+      </w:pPr>
     </w:p>
     <w:p>
       <w:pPr>
@@ -751,14 +760,16 @@
       </w:pPr>
       <w:r>
         <w:rPr>
+          <w:rFonts w:ascii="Times New Roman" w:hAnsi="Times New Roman" w:cs="Times New Roman"/>
           <w:noProof/>
+          <w:sz w:val="24"/>
           <w:lang w:val="es-CL" w:eastAsia="es-CL"/>
         </w:rPr>
         <w:drawing>
-          <wp:inline distT="0" distB="0" distL="0" distR="0" wp14:anchorId="2C337679" wp14:editId="4D54BC33">
-            <wp:extent cx="5612130" cy="539115"/>
-            <wp:effectExtent l="0" t="0" r="7620" b="0"/>
-            <wp:docPr id="13" name="0 Imagen"/>
+          <wp:inline distT="0" distB="0" distL="0" distR="0" wp14:anchorId="36E35DB4" wp14:editId="4B8E8573">
+            <wp:extent cx="4826000" cy="495300"/>
+            <wp:effectExtent l="0" t="0" r="0" b="0"/>
+            <wp:docPr id="1" name="Imagen 1"/>
             <wp:cNvGraphicFramePr>
               <a:graphicFrameLocks xmlns:a="http://schemas.openxmlformats.org/drawingml/2006/main" noChangeAspect="1"/>
             </wp:cNvGraphicFramePr>
@@ -766,8 +777,10 @@
               <a:graphicData uri="http://schemas.openxmlformats.org/drawingml/2006/picture">
                 <pic:pic xmlns:pic="http://schemas.openxmlformats.org/drawingml/2006/picture">
                   <pic:nvPicPr>
-                    <pic:cNvPr id="0" name="crearFicha()2.png"/>
-                    <pic:cNvPicPr/>
+                    <pic:cNvPr id="0" name="Picture 1"/>
+                    <pic:cNvPicPr>
+                      <a:picLocks noChangeAspect="1" noChangeArrowheads="1"/>
+                    </pic:cNvPicPr>
                   </pic:nvPicPr>
                   <pic:blipFill>
                     <a:blip r:embed="rId7">
@@ -777,18 +790,23 @@
                         </a:ext>
                       </a:extLst>
                     </a:blip>
+                    <a:srcRect/>
                     <a:stretch>
                       <a:fillRect/>
                     </a:stretch>
                   </pic:blipFill>
-                  <pic:spPr>
+                  <pic:spPr bwMode="auto">
                     <a:xfrm>
                       <a:off x="0" y="0"/>
-                      <a:ext cx="5612130" cy="539115"/>
+                      <a:ext cx="4826000" cy="495300"/>
                     </a:xfrm>
                     <a:prstGeom prst="rect">
                       <a:avLst/>
                     </a:prstGeom>
+                    <a:noFill/>
+                    <a:ln>
+                      <a:noFill/>
+                    </a:ln>
                   </pic:spPr>
                 </pic:pic>
               </a:graphicData>
@@ -932,14 +950,18 @@
       </w:pPr>
       <w:r>
         <w:rPr>
+          <w:rFonts w:ascii="Times New Roman" w:hAnsi="Times New Roman" w:cs="Times New Roman"/>
           <w:noProof/>
+          <w:color w:val="44546A" w:themeColor="text2"/>
+          <w:sz w:val="24"/>
           <w:lang w:val="es-CL" w:eastAsia="es-CL"/>
         </w:rPr>
+        <w:lastRenderedPageBreak/>
         <w:drawing>
-          <wp:inline distT="0" distB="0" distL="0" distR="0" wp14:anchorId="46C4CBDD" wp14:editId="06CDC73D">
-            <wp:extent cx="5612130" cy="455930"/>
-            <wp:effectExtent l="0" t="0" r="7620" b="1270"/>
-            <wp:docPr id="18" name="0 Imagen"/>
+          <wp:inline distT="0" distB="0" distL="0" distR="0">
+            <wp:extent cx="5612130" cy="456938"/>
+            <wp:effectExtent l="0" t="0" r="0" b="635"/>
+            <wp:docPr id="7" name="Imagen 7" descr="C:\Users\Gabriel alex\Desktop\diagramas\obtenerranking.png"/>
             <wp:cNvGraphicFramePr>
               <a:graphicFrameLocks xmlns:a="http://schemas.openxmlformats.org/drawingml/2006/main" noChangeAspect="1"/>
             </wp:cNvGraphicFramePr>
@@ -947,8 +969,10 @@
               <a:graphicData uri="http://schemas.openxmlformats.org/drawingml/2006/picture">
                 <pic:pic xmlns:pic="http://schemas.openxmlformats.org/drawingml/2006/picture">
                   <pic:nvPicPr>
-                    <pic:cNvPr id="0" name="obtenerRankingAsistencia().png"/>
-                    <pic:cNvPicPr/>
+                    <pic:cNvPr id="0" name="Picture 3" descr="C:\Users\Gabriel alex\Desktop\diagramas\obtenerranking.png"/>
+                    <pic:cNvPicPr>
+                      <a:picLocks noChangeAspect="1" noChangeArrowheads="1"/>
+                    </pic:cNvPicPr>
                   </pic:nvPicPr>
                   <pic:blipFill>
                     <a:blip r:embed="rId8">
@@ -958,18 +982,23 @@
                         </a:ext>
                       </a:extLst>
                     </a:blip>
+                    <a:srcRect/>
                     <a:stretch>
                       <a:fillRect/>
                     </a:stretch>
                   </pic:blipFill>
-                  <pic:spPr>
+                  <pic:spPr bwMode="auto">
                     <a:xfrm>
                       <a:off x="0" y="0"/>
-                      <a:ext cx="5612130" cy="455930"/>
+                      <a:ext cx="5612130" cy="456938"/>
                     </a:xfrm>
                     <a:prstGeom prst="rect">
                       <a:avLst/>
                     </a:prstGeom>
+                    <a:noFill/>
+                    <a:ln>
+                      <a:noFill/>
+                    </a:ln>
                   </pic:spPr>
                 </pic:pic>
               </a:graphicData>
@@ -1051,14 +1080,16 @@
       </w:pPr>
       <w:r>
         <w:rPr>
+          <w:rFonts w:ascii="Times New Roman" w:hAnsi="Times New Roman" w:cs="Times New Roman"/>
           <w:noProof/>
+          <w:sz w:val="24"/>
           <w:lang w:val="es-CL" w:eastAsia="es-CL"/>
         </w:rPr>
         <w:drawing>
-          <wp:inline distT="0" distB="0" distL="0" distR="0" wp14:anchorId="1F611C7E" wp14:editId="6B8EE37D">
-            <wp:extent cx="5612130" cy="462280"/>
-            <wp:effectExtent l="0" t="0" r="7620" b="0"/>
-            <wp:docPr id="19" name="0 Imagen"/>
+          <wp:inline distT="0" distB="0" distL="0" distR="0">
+            <wp:extent cx="5612130" cy="462734"/>
+            <wp:effectExtent l="0" t="0" r="0" b="0"/>
+            <wp:docPr id="10" name="Imagen 10" descr="C:\Users\Gabriel alex\Desktop\diagramas\seleccionar ranking.png"/>
             <wp:cNvGraphicFramePr>
               <a:graphicFrameLocks xmlns:a="http://schemas.openxmlformats.org/drawingml/2006/main" noChangeAspect="1"/>
             </wp:cNvGraphicFramePr>
@@ -1066,8 +1097,10 @@
               <a:graphicData uri="http://schemas.openxmlformats.org/drawingml/2006/picture">
                 <pic:pic xmlns:pic="http://schemas.openxmlformats.org/drawingml/2006/picture">
                   <pic:nvPicPr>
-                    <pic:cNvPr id="0" name="selección_ranking().png"/>
-                    <pic:cNvPicPr/>
+                    <pic:cNvPr id="0" name="Picture 4" descr="C:\Users\Gabriel alex\Desktop\diagramas\seleccionar ranking.png"/>
+                    <pic:cNvPicPr>
+                      <a:picLocks noChangeAspect="1" noChangeArrowheads="1"/>
+                    </pic:cNvPicPr>
                   </pic:nvPicPr>
                   <pic:blipFill>
                     <a:blip r:embed="rId9">
@@ -1077,18 +1110,23 @@
                         </a:ext>
                       </a:extLst>
                     </a:blip>
+                    <a:srcRect/>
                     <a:stretch>
                       <a:fillRect/>
                     </a:stretch>
                   </pic:blipFill>
-                  <pic:spPr>
+                  <pic:spPr bwMode="auto">
                     <a:xfrm>
                       <a:off x="0" y="0"/>
-                      <a:ext cx="5612130" cy="462280"/>
+                      <a:ext cx="5612130" cy="462734"/>
                     </a:xfrm>
                     <a:prstGeom prst="rect">
                       <a:avLst/>
                     </a:prstGeom>
+                    <a:noFill/>
+                    <a:ln>
+                      <a:noFill/>
+                    </a:ln>
                   </pic:spPr>
                 </pic:pic>
               </a:graphicData>
@@ -1216,14 +1254,18 @@
       </w:pPr>
       <w:r>
         <w:rPr>
+          <w:rFonts w:ascii="Times New Roman" w:hAnsi="Times New Roman" w:cs="Times New Roman"/>
+          <w:b/>
           <w:noProof/>
+          <w:color w:val="44546A" w:themeColor="text2"/>
+          <w:sz w:val="24"/>
           <w:lang w:val="es-CL" w:eastAsia="es-CL"/>
         </w:rPr>
         <w:drawing>
-          <wp:inline distT="0" distB="0" distL="0" distR="0" wp14:anchorId="59258954" wp14:editId="101246BE">
-            <wp:extent cx="5612130" cy="548005"/>
-            <wp:effectExtent l="0" t="0" r="7620" b="4445"/>
-            <wp:docPr id="14" name="0 Imagen"/>
+          <wp:inline distT="0" distB="0" distL="0" distR="0">
+            <wp:extent cx="5067300" cy="495300"/>
+            <wp:effectExtent l="0" t="0" r="0" b="0"/>
+            <wp:docPr id="27" name="Imagen 27" descr="C:\Users\Gabriel alex\Desktop\diagramas\editaralumno.png"/>
             <wp:cNvGraphicFramePr>
               <a:graphicFrameLocks xmlns:a="http://schemas.openxmlformats.org/drawingml/2006/main" noChangeAspect="1"/>
             </wp:cNvGraphicFramePr>
@@ -1231,8 +1273,10 @@
               <a:graphicData uri="http://schemas.openxmlformats.org/drawingml/2006/picture">
                 <pic:pic xmlns:pic="http://schemas.openxmlformats.org/drawingml/2006/picture">
                   <pic:nvPicPr>
-                    <pic:cNvPr id="0" name="editar_alumno().png"/>
-                    <pic:cNvPicPr/>
+                    <pic:cNvPr id="0" name="Picture 14" descr="C:\Users\Gabriel alex\Desktop\diagramas\editaralumno.png"/>
+                    <pic:cNvPicPr>
+                      <a:picLocks noChangeAspect="1" noChangeArrowheads="1"/>
+                    </pic:cNvPicPr>
                   </pic:nvPicPr>
                   <pic:blipFill>
                     <a:blip r:embed="rId10">
@@ -1242,18 +1286,23 @@
                         </a:ext>
                       </a:extLst>
                     </a:blip>
+                    <a:srcRect/>
                     <a:stretch>
                       <a:fillRect/>
                     </a:stretch>
                   </pic:blipFill>
-                  <pic:spPr>
+                  <pic:spPr bwMode="auto">
                     <a:xfrm>
                       <a:off x="0" y="0"/>
-                      <a:ext cx="5612130" cy="548005"/>
+                      <a:ext cx="5067300" cy="495300"/>
                     </a:xfrm>
                     <a:prstGeom prst="rect">
                       <a:avLst/>
                     </a:prstGeom>
+                    <a:noFill/>
+                    <a:ln>
+                      <a:noFill/>
+                    </a:ln>
                   </pic:spPr>
                 </pic:pic>
               </a:graphicData>
@@ -1318,7 +1367,6 @@
           <w:b/>
           <w:color w:val="44546A" w:themeColor="text2"/>
           <w:sz w:val="24"/>
-          <w:u w:val="single"/>
         </w:rPr>
       </w:pPr>
       <w:r>
@@ -1331,10 +1379,10 @@
           <w:lang w:val="es-CL" w:eastAsia="es-CL"/>
         </w:rPr>
         <w:drawing>
-          <wp:inline distT="0" distB="0" distL="0" distR="0" wp14:anchorId="283097BB" wp14:editId="6B3996F4">
-            <wp:extent cx="5238750" cy="504825"/>
-            <wp:effectExtent l="0" t="0" r="0" b="9525"/>
-            <wp:docPr id="4" name="Imagen 4" descr="C:\Users\Gabriel alex\Downloads\Diagrama sin nombre (4).png"/>
+          <wp:inline distT="0" distB="0" distL="0" distR="0">
+            <wp:extent cx="5238750" cy="508000"/>
+            <wp:effectExtent l="0" t="0" r="0" b="6350"/>
+            <wp:docPr id="11" name="Imagen 11" descr="C:\Users\Gabriel alex\Desktop\diagramas\guardarcambios.png"/>
             <wp:cNvGraphicFramePr>
               <a:graphicFrameLocks xmlns:a="http://schemas.openxmlformats.org/drawingml/2006/main" noChangeAspect="1"/>
             </wp:cNvGraphicFramePr>
@@ -1342,7 +1390,7 @@
               <a:graphicData uri="http://schemas.openxmlformats.org/drawingml/2006/picture">
                 <pic:pic xmlns:pic="http://schemas.openxmlformats.org/drawingml/2006/picture">
                   <pic:nvPicPr>
-                    <pic:cNvPr id="0" name="Picture 3" descr="C:\Users\Gabriel alex\Downloads\Diagrama sin nombre (4).png"/>
+                    <pic:cNvPr id="0" name="Picture 5" descr="C:\Users\Gabriel alex\Desktop\diagramas\guardarcambios.png"/>
                     <pic:cNvPicPr>
                       <a:picLocks noChangeAspect="1" noChangeArrowheads="1"/>
                     </pic:cNvPicPr>
@@ -1363,7 +1411,7 @@
                   <pic:spPr bwMode="auto">
                     <a:xfrm>
                       <a:off x="0" y="0"/>
-                      <a:ext cx="5238750" cy="504825"/>
+                      <a:ext cx="5238750" cy="508000"/>
                     </a:xfrm>
                     <a:prstGeom prst="rect">
                       <a:avLst/>
@@ -1498,14 +1546,17 @@
       </w:pPr>
       <w:r>
         <w:rPr>
+          <w:rFonts w:ascii="Times New Roman" w:hAnsi="Times New Roman" w:cs="Times New Roman"/>
           <w:noProof/>
+          <w:color w:val="44546A" w:themeColor="text2"/>
+          <w:sz w:val="24"/>
           <w:lang w:val="es-CL" w:eastAsia="es-CL"/>
         </w:rPr>
         <w:drawing>
-          <wp:inline distT="0" distB="0" distL="0" distR="0" wp14:anchorId="0B92E654" wp14:editId="1D9AD200">
-            <wp:extent cx="5612130" cy="482600"/>
-            <wp:effectExtent l="0" t="0" r="7620" b="0"/>
-            <wp:docPr id="16" name="0 Imagen"/>
+          <wp:inline distT="0" distB="0" distL="0" distR="0">
+            <wp:extent cx="5612130" cy="483164"/>
+            <wp:effectExtent l="0" t="0" r="0" b="0"/>
+            <wp:docPr id="12" name="Imagen 12" descr="C:\Users\Gabriel alex\Desktop\diagramas\seleccionaralumno.png"/>
             <wp:cNvGraphicFramePr>
               <a:graphicFrameLocks xmlns:a="http://schemas.openxmlformats.org/drawingml/2006/main" noChangeAspect="1"/>
             </wp:cNvGraphicFramePr>
@@ -1513,8 +1564,10 @@
               <a:graphicData uri="http://schemas.openxmlformats.org/drawingml/2006/picture">
                 <pic:pic xmlns:pic="http://schemas.openxmlformats.org/drawingml/2006/picture">
                   <pic:nvPicPr>
-                    <pic:cNvPr id="0" name="seleccionar_alumno().png"/>
-                    <pic:cNvPicPr/>
+                    <pic:cNvPr id="0" name="Picture 6" descr="C:\Users\Gabriel alex\Desktop\diagramas\seleccionaralumno.png"/>
+                    <pic:cNvPicPr>
+                      <a:picLocks noChangeAspect="1" noChangeArrowheads="1"/>
+                    </pic:cNvPicPr>
                   </pic:nvPicPr>
                   <pic:blipFill>
                     <a:blip r:embed="rId12">
@@ -1524,18 +1577,23 @@
                         </a:ext>
                       </a:extLst>
                     </a:blip>
+                    <a:srcRect/>
                     <a:stretch>
                       <a:fillRect/>
                     </a:stretch>
                   </pic:blipFill>
-                  <pic:spPr>
+                  <pic:spPr bwMode="auto">
                     <a:xfrm>
                       <a:off x="0" y="0"/>
-                      <a:ext cx="5612130" cy="482600"/>
+                      <a:ext cx="5612130" cy="483164"/>
                     </a:xfrm>
                     <a:prstGeom prst="rect">
                       <a:avLst/>
                     </a:prstGeom>
+                    <a:noFill/>
+                    <a:ln>
+                      <a:noFill/>
+                    </a:ln>
                   </pic:spPr>
                 </pic:pic>
               </a:graphicData>
@@ -1658,10 +1716,10 @@
           <w:lang w:val="es-CL" w:eastAsia="es-CL"/>
         </w:rPr>
         <w:drawing>
-          <wp:inline distT="0" distB="0" distL="0" distR="0" wp14:anchorId="60B58EA5" wp14:editId="302E30E6">
-            <wp:extent cx="5612130" cy="488315"/>
-            <wp:effectExtent l="0" t="0" r="7620" b="6985"/>
-            <wp:docPr id="25" name="0 Imagen"/>
+          <wp:inline distT="0" distB="0" distL="0" distR="0">
+            <wp:extent cx="5612130" cy="489102"/>
+            <wp:effectExtent l="0" t="0" r="7620" b="6350"/>
+            <wp:docPr id="15" name="Imagen 15" descr="C:\Users\Gabriel alex\Desktop\diagramas\ingresarasistencia.png"/>
             <wp:cNvGraphicFramePr>
               <a:graphicFrameLocks xmlns:a="http://schemas.openxmlformats.org/drawingml/2006/main" noChangeAspect="1"/>
             </wp:cNvGraphicFramePr>
@@ -1669,8 +1727,10 @@
               <a:graphicData uri="http://schemas.openxmlformats.org/drawingml/2006/picture">
                 <pic:pic xmlns:pic="http://schemas.openxmlformats.org/drawingml/2006/picture">
                   <pic:nvPicPr>
-                    <pic:cNvPr id="0" name="ingresar_asistencia()DEF.png"/>
-                    <pic:cNvPicPr/>
+                    <pic:cNvPr id="0" name="Picture 7" descr="C:\Users\Gabriel alex\Desktop\diagramas\ingresarasistencia.png"/>
+                    <pic:cNvPicPr>
+                      <a:picLocks noChangeAspect="1" noChangeArrowheads="1"/>
+                    </pic:cNvPicPr>
                   </pic:nvPicPr>
                   <pic:blipFill>
                     <a:blip r:embed="rId13">
@@ -1680,18 +1740,23 @@
                         </a:ext>
                       </a:extLst>
                     </a:blip>
+                    <a:srcRect/>
                     <a:stretch>
                       <a:fillRect/>
                     </a:stretch>
                   </pic:blipFill>
-                  <pic:spPr>
+                  <pic:spPr bwMode="auto">
                     <a:xfrm>
                       <a:off x="0" y="0"/>
-                      <a:ext cx="5612130" cy="488315"/>
+                      <a:ext cx="5612130" cy="489102"/>
                     </a:xfrm>
                     <a:prstGeom prst="rect">
                       <a:avLst/>
                     </a:prstGeom>
+                    <a:noFill/>
+                    <a:ln>
+                      <a:noFill/>
+                    </a:ln>
                   </pic:spPr>
                 </pic:pic>
               </a:graphicData>
@@ -1713,7 +1778,6 @@
           <w:b/>
           <w:sz w:val="24"/>
         </w:rPr>
-        <w:lastRenderedPageBreak/>
         <w:t>Contrato:</w:t>
       </w:r>
       <w:r>
@@ -1756,11 +1820,12 @@
           <w:noProof/>
           <w:lang w:val="es-CL" w:eastAsia="es-CL"/>
         </w:rPr>
+        <w:lastRenderedPageBreak/>
         <w:drawing>
-          <wp:inline distT="0" distB="0" distL="0" distR="0" wp14:anchorId="7716C30A" wp14:editId="3F454E85">
-            <wp:extent cx="5612130" cy="488315"/>
-            <wp:effectExtent l="0" t="0" r="7620" b="6985"/>
-            <wp:docPr id="26" name="0 Imagen"/>
+          <wp:inline distT="0" distB="0" distL="0" distR="0">
+            <wp:extent cx="5612130" cy="489102"/>
+            <wp:effectExtent l="0" t="0" r="7620" b="6350"/>
+            <wp:docPr id="17" name="Imagen 17" descr="C:\Users\Gabriel alex\Desktop\diagramas\guardarasistencia.png"/>
             <wp:cNvGraphicFramePr>
               <a:graphicFrameLocks xmlns:a="http://schemas.openxmlformats.org/drawingml/2006/main" noChangeAspect="1"/>
             </wp:cNvGraphicFramePr>
@@ -1768,8 +1833,10 @@
               <a:graphicData uri="http://schemas.openxmlformats.org/drawingml/2006/picture">
                 <pic:pic xmlns:pic="http://schemas.openxmlformats.org/drawingml/2006/picture">
                   <pic:nvPicPr>
-                    <pic:cNvPr id="0" name="guardar_asistencia()DEF.png"/>
-                    <pic:cNvPicPr/>
+                    <pic:cNvPr id="0" name="Picture 8" descr="C:\Users\Gabriel alex\Desktop\diagramas\guardarasistencia.png"/>
+                    <pic:cNvPicPr>
+                      <a:picLocks noChangeAspect="1" noChangeArrowheads="1"/>
+                    </pic:cNvPicPr>
                   </pic:nvPicPr>
                   <pic:blipFill>
                     <a:blip r:embed="rId14">
@@ -1779,18 +1846,23 @@
                         </a:ext>
                       </a:extLst>
                     </a:blip>
+                    <a:srcRect/>
                     <a:stretch>
                       <a:fillRect/>
                     </a:stretch>
                   </pic:blipFill>
-                  <pic:spPr>
+                  <pic:spPr bwMode="auto">
                     <a:xfrm>
                       <a:off x="0" y="0"/>
-                      <a:ext cx="5612130" cy="488315"/>
+                      <a:ext cx="5612130" cy="489102"/>
                     </a:xfrm>
                     <a:prstGeom prst="rect">
                       <a:avLst/>
                     </a:prstGeom>
+                    <a:noFill/>
+                    <a:ln>
+                      <a:noFill/>
+                    </a:ln>
                   </pic:spPr>
                 </pic:pic>
               </a:graphicData>
@@ -1941,16 +2013,17 @@
       <w:r>
         <w:rPr>
           <w:rFonts w:ascii="Times New Roman" w:hAnsi="Times New Roman" w:cs="Times New Roman"/>
+          <w:b/>
           <w:noProof/>
           <w:color w:val="44546A" w:themeColor="text2"/>
           <w:sz w:val="24"/>
           <w:lang w:val="es-CL" w:eastAsia="es-CL"/>
         </w:rPr>
         <w:drawing>
-          <wp:inline distT="0" distB="0" distL="0" distR="0" wp14:anchorId="60E20FC4" wp14:editId="5B83CF08">
-            <wp:extent cx="5143500" cy="504825"/>
-            <wp:effectExtent l="0" t="0" r="0" b="9525"/>
-            <wp:docPr id="6" name="Imagen 6" descr="C:\Users\Gabriel alex\Downloads\Diagrama sin nombre (9).png"/>
+          <wp:inline distT="0" distB="0" distL="0" distR="0">
+            <wp:extent cx="5143500" cy="508000"/>
+            <wp:effectExtent l="0" t="0" r="0" b="6350"/>
+            <wp:docPr id="20" name="Imagen 20" descr="C:\Users\Gabriel alex\Desktop\diagramas\verhistorialmedico.png"/>
             <wp:cNvGraphicFramePr>
               <a:graphicFrameLocks xmlns:a="http://schemas.openxmlformats.org/drawingml/2006/main" noChangeAspect="1"/>
             </wp:cNvGraphicFramePr>
@@ -1958,7 +2031,7 @@
               <a:graphicData uri="http://schemas.openxmlformats.org/drawingml/2006/picture">
                 <pic:pic xmlns:pic="http://schemas.openxmlformats.org/drawingml/2006/picture">
                   <pic:nvPicPr>
-                    <pic:cNvPr id="0" name="Picture 4" descr="C:\Users\Gabriel alex\Downloads\Diagrama sin nombre (9).png"/>
+                    <pic:cNvPr id="0" name="Picture 9" descr="C:\Users\Gabriel alex\Desktop\diagramas\verhistorialmedico.png"/>
                     <pic:cNvPicPr>
                       <a:picLocks noChangeAspect="1" noChangeArrowheads="1"/>
                     </pic:cNvPicPr>
@@ -1979,7 +2052,7 @@
                   <pic:spPr bwMode="auto">
                     <a:xfrm>
                       <a:off x="0" y="0"/>
-                      <a:ext cx="5143500" cy="504825"/>
+                      <a:ext cx="5143500" cy="508000"/>
                     </a:xfrm>
                     <a:prstGeom prst="rect">
                       <a:avLst/>
@@ -2062,16 +2135,17 @@
       <w:r>
         <w:rPr>
           <w:rFonts w:ascii="Times New Roman" w:hAnsi="Times New Roman" w:cs="Times New Roman"/>
+          <w:b/>
           <w:noProof/>
           <w:color w:val="44546A" w:themeColor="text2"/>
           <w:sz w:val="24"/>
           <w:lang w:val="es-CL" w:eastAsia="es-CL"/>
         </w:rPr>
         <w:drawing>
-          <wp:inline distT="0" distB="0" distL="0" distR="0" wp14:anchorId="6AAA5745" wp14:editId="23E2EB74">
-            <wp:extent cx="5381625" cy="504825"/>
-            <wp:effectExtent l="0" t="0" r="9525" b="9525"/>
-            <wp:docPr id="8" name="Imagen 8" descr="C:\Users\Gabriel alex\Downloads\Diagrama sin nombre (10).png"/>
+          <wp:inline distT="0" distB="0" distL="0" distR="0">
+            <wp:extent cx="5378450" cy="508000"/>
+            <wp:effectExtent l="0" t="0" r="0" b="6350"/>
+            <wp:docPr id="21" name="Imagen 21" descr="C:\Users\Gabriel alex\Desktop\diagramas\nuevalesion.png"/>
             <wp:cNvGraphicFramePr>
               <a:graphicFrameLocks xmlns:a="http://schemas.openxmlformats.org/drawingml/2006/main" noChangeAspect="1"/>
             </wp:cNvGraphicFramePr>
@@ -2079,7 +2153,7 @@
               <a:graphicData uri="http://schemas.openxmlformats.org/drawingml/2006/picture">
                 <pic:pic xmlns:pic="http://schemas.openxmlformats.org/drawingml/2006/picture">
                   <pic:nvPicPr>
-                    <pic:cNvPr id="0" name="Picture 5" descr="C:\Users\Gabriel alex\Downloads\Diagrama sin nombre (10).png"/>
+                    <pic:cNvPr id="0" name="Picture 10" descr="C:\Users\Gabriel alex\Desktop\diagramas\nuevalesion.png"/>
                     <pic:cNvPicPr>
                       <a:picLocks noChangeAspect="1" noChangeArrowheads="1"/>
                     </pic:cNvPicPr>
@@ -2100,7 +2174,7 @@
                   <pic:spPr bwMode="auto">
                     <a:xfrm>
                       <a:off x="0" y="0"/>
-                      <a:ext cx="5381625" cy="504825"/>
+                      <a:ext cx="5378450" cy="508000"/>
                     </a:xfrm>
                     <a:prstGeom prst="rect">
                       <a:avLst/>
@@ -2183,16 +2257,17 @@
       <w:r>
         <w:rPr>
           <w:rFonts w:ascii="Times New Roman" w:hAnsi="Times New Roman" w:cs="Times New Roman"/>
+          <w:b/>
           <w:noProof/>
           <w:color w:val="44546A" w:themeColor="text2"/>
           <w:sz w:val="24"/>
           <w:lang w:val="es-CL" w:eastAsia="es-CL"/>
         </w:rPr>
         <w:drawing>
-          <wp:inline distT="0" distB="0" distL="0" distR="0" wp14:anchorId="536F7E82" wp14:editId="775511FF">
-            <wp:extent cx="5612130" cy="466211"/>
-            <wp:effectExtent l="0" t="0" r="7620" b="0"/>
-            <wp:docPr id="31" name="Imagen 31" descr="C:\Users\Gabriel alex\Downloads\Diagrama sin nombre (14).png"/>
+          <wp:inline distT="0" distB="0" distL="0" distR="0">
+            <wp:extent cx="5612130" cy="469144"/>
+            <wp:effectExtent l="0" t="0" r="0" b="7620"/>
+            <wp:docPr id="22" name="Imagen 22" descr="C:\Users\Gabriel alex\Desktop\diagramas\guardarlesion.png"/>
             <wp:cNvGraphicFramePr>
               <a:graphicFrameLocks xmlns:a="http://schemas.openxmlformats.org/drawingml/2006/main" noChangeAspect="1"/>
             </wp:cNvGraphicFramePr>
@@ -2200,7 +2275,7 @@
               <a:graphicData uri="http://schemas.openxmlformats.org/drawingml/2006/picture">
                 <pic:pic xmlns:pic="http://schemas.openxmlformats.org/drawingml/2006/picture">
                   <pic:nvPicPr>
-                    <pic:cNvPr id="0" name="Picture 9" descr="C:\Users\Gabriel alex\Downloads\Diagrama sin nombre (14).png"/>
+                    <pic:cNvPr id="0" name="Picture 11" descr="C:\Users\Gabriel alex\Desktop\diagramas\guardarlesion.png"/>
                     <pic:cNvPicPr>
                       <a:picLocks noChangeAspect="1" noChangeArrowheads="1"/>
                     </pic:cNvPicPr>
@@ -2221,7 +2296,7 @@
                   <pic:spPr bwMode="auto">
                     <a:xfrm>
                       <a:off x="0" y="0"/>
-                      <a:ext cx="5612130" cy="466211"/>
+                      <a:ext cx="5612130" cy="469144"/>
                     </a:xfrm>
                     <a:prstGeom prst="rect">
                       <a:avLst/>
@@ -2258,7 +2333,20 @@
           <w:u w:val="single"/>
           <w:lang w:val="es-CL"/>
         </w:rPr>
-        <w:t xml:space="preserve">Caso de uso: ingresar ascenso </w:t>
+        <w:t>Caso de uso: ingresar</w:t>
+      </w:r>
+      <w:bookmarkStart w:id="0" w:name="_GoBack"/>
+      <w:bookmarkEnd w:id="0"/>
+      <w:r>
+        <w:rPr>
+          <w:rFonts w:ascii="Times New Roman" w:hAnsi="Times New Roman" w:cs="Times New Roman"/>
+          <w:b/>
+          <w:color w:val="5B9BD5" w:themeColor="accent1"/>
+          <w:sz w:val="24"/>
+          <w:u w:val="single"/>
+          <w:lang w:val="es-CL"/>
+        </w:rPr>
+        <w:t xml:space="preserve"> ascenso </w:t>
       </w:r>
     </w:p>
     <w:p>
@@ -2325,16 +2413,17 @@
       <w:r>
         <w:rPr>
           <w:rFonts w:ascii="Times New Roman" w:hAnsi="Times New Roman" w:cs="Times New Roman"/>
+          <w:b/>
           <w:noProof/>
           <w:color w:val="44546A" w:themeColor="text2"/>
           <w:sz w:val="24"/>
           <w:lang w:val="es-CL" w:eastAsia="es-CL"/>
         </w:rPr>
         <w:drawing>
-          <wp:inline distT="0" distB="0" distL="0" distR="0" wp14:anchorId="15A05C80" wp14:editId="44094D87">
-            <wp:extent cx="5238750" cy="504825"/>
-            <wp:effectExtent l="0" t="0" r="0" b="9525"/>
-            <wp:docPr id="29" name="Imagen 29" descr="C:\Users\Gabriel alex\Downloads\Diagrama sin nombre (12).png"/>
+          <wp:inline distT="0" distB="0" distL="0" distR="0">
+            <wp:extent cx="5238750" cy="508000"/>
+            <wp:effectExtent l="0" t="0" r="0" b="6350"/>
+            <wp:docPr id="23" name="Imagen 23" descr="C:\Users\Gabriel alex\Desktop\diagramas\ingresarascenso.png"/>
             <wp:cNvGraphicFramePr>
               <a:graphicFrameLocks xmlns:a="http://schemas.openxmlformats.org/drawingml/2006/main" noChangeAspect="1"/>
             </wp:cNvGraphicFramePr>
@@ -2342,7 +2431,7 @@
               <a:graphicData uri="http://schemas.openxmlformats.org/drawingml/2006/picture">
                 <pic:pic xmlns:pic="http://schemas.openxmlformats.org/drawingml/2006/picture">
                   <pic:nvPicPr>
-                    <pic:cNvPr id="0" name="Picture 7" descr="C:\Users\Gabriel alex\Downloads\Diagrama sin nombre (12).png"/>
+                    <pic:cNvPr id="0" name="Picture 12" descr="C:\Users\Gabriel alex\Desktop\diagramas\ingresarascenso.png"/>
                     <pic:cNvPicPr>
                       <a:picLocks noChangeAspect="1" noChangeArrowheads="1"/>
                     </pic:cNvPicPr>
@@ -2363,7 +2452,7 @@
                   <pic:spPr bwMode="auto">
                     <a:xfrm>
                       <a:off x="0" y="0"/>
-                      <a:ext cx="5238750" cy="504825"/>
+                      <a:ext cx="5238750" cy="508000"/>
                     </a:xfrm>
                     <a:prstGeom prst="rect">
                       <a:avLst/>
@@ -2444,16 +2533,17 @@
       <w:r>
         <w:rPr>
           <w:rFonts w:ascii="Times New Roman" w:hAnsi="Times New Roman" w:cs="Times New Roman"/>
+          <w:b/>
           <w:noProof/>
           <w:color w:val="44546A" w:themeColor="text2"/>
           <w:sz w:val="24"/>
           <w:lang w:val="es-CL" w:eastAsia="es-CL"/>
         </w:rPr>
         <w:drawing>
-          <wp:inline distT="0" distB="0" distL="0" distR="0" wp14:anchorId="33F00245" wp14:editId="1993DCD2">
-            <wp:extent cx="5612130" cy="486018"/>
-            <wp:effectExtent l="0" t="0" r="0" b="9525"/>
-            <wp:docPr id="30" name="Imagen 30" descr="C:\Users\Gabriel alex\Downloads\Diagrama sin nombre (13).png"/>
+          <wp:inline distT="0" distB="0" distL="0" distR="0">
+            <wp:extent cx="5612130" cy="489075"/>
+            <wp:effectExtent l="0" t="0" r="7620" b="6350"/>
+            <wp:docPr id="24" name="Imagen 24" descr="C:\Users\Gabriel alex\Desktop\diagramas\ingresardatosascemso.png"/>
             <wp:cNvGraphicFramePr>
               <a:graphicFrameLocks xmlns:a="http://schemas.openxmlformats.org/drawingml/2006/main" noChangeAspect="1"/>
             </wp:cNvGraphicFramePr>
@@ -2461,7 +2551,7 @@
               <a:graphicData uri="http://schemas.openxmlformats.org/drawingml/2006/picture">
                 <pic:pic xmlns:pic="http://schemas.openxmlformats.org/drawingml/2006/picture">
                   <pic:nvPicPr>
-                    <pic:cNvPr id="0" name="Picture 8" descr="C:\Users\Gabriel alex\Downloads\Diagrama sin nombre (13).png"/>
+                    <pic:cNvPr id="0" name="Picture 13" descr="C:\Users\Gabriel alex\Desktop\diagramas\ingresardatosascemso.png"/>
                     <pic:cNvPicPr>
                       <a:picLocks noChangeAspect="1" noChangeArrowheads="1"/>
                     </pic:cNvPicPr>
@@ -2482,7 +2572,7 @@
                   <pic:spPr bwMode="auto">
                     <a:xfrm>
                       <a:off x="0" y="0"/>
-                      <a:ext cx="5612130" cy="486018"/>
+                      <a:ext cx="5612130" cy="489075"/>
                     </a:xfrm>
                     <a:prstGeom prst="rect">
                       <a:avLst/>
@@ -2531,7 +2621,6 @@
           <w:u w:val="single"/>
         </w:rPr>
       </w:pPr>
-      <w:bookmarkStart w:id="0" w:name="_GoBack"/>
     </w:p>
     <w:p>
       <w:pPr>
@@ -2551,10 +2640,10 @@
           <w:sz w:val="24"/>
           <w:u w:val="single"/>
         </w:rPr>
+        <w:lastRenderedPageBreak/>
         <w:t>DIAGRAMA DE CLASES</w:t>
       </w:r>
     </w:p>
-    <w:bookmarkEnd w:id="0"/>
     <w:p>
       <w:r>
         <w:rPr>
@@ -2595,6 +2684,376 @@
                     <a:xfrm>
                       <a:off x="0" y="0"/>
                       <a:ext cx="5612130" cy="4558482"/>
+                    </a:xfrm>
+                    <a:prstGeom prst="rect">
+                      <a:avLst/>
+                    </a:prstGeom>
+                    <a:noFill/>
+                    <a:ln>
+                      <a:noFill/>
+                    </a:ln>
+                  </pic:spPr>
+                </pic:pic>
+              </a:graphicData>
+            </a:graphic>
+          </wp:inline>
+        </w:drawing>
+      </w:r>
+    </w:p>
+    <w:p/>
+    <w:p>
+      <w:pPr>
+        <w:rPr>
+          <w:rFonts w:ascii="Times New Roman" w:hAnsi="Times New Roman" w:cs="Times New Roman"/>
+        </w:rPr>
+      </w:pPr>
+    </w:p>
+    <w:p>
+      <w:pPr>
+        <w:rPr>
+          <w:rFonts w:ascii="Times New Roman" w:hAnsi="Times New Roman" w:cs="Times New Roman"/>
+          <w:b/>
+          <w:color w:val="9CC2E5" w:themeColor="accent1" w:themeTint="99"/>
+          <w:u w:val="single"/>
+        </w:rPr>
+      </w:pPr>
+    </w:p>
+    <w:p>
+      <w:pPr>
+        <w:rPr>
+          <w:rFonts w:ascii="Times New Roman" w:hAnsi="Times New Roman" w:cs="Times New Roman"/>
+          <w:b/>
+          <w:color w:val="9CC2E5" w:themeColor="accent1" w:themeTint="99"/>
+          <w:u w:val="single"/>
+        </w:rPr>
+      </w:pPr>
+    </w:p>
+    <w:p>
+      <w:pPr>
+        <w:rPr>
+          <w:rFonts w:ascii="Times New Roman" w:hAnsi="Times New Roman" w:cs="Times New Roman"/>
+          <w:b/>
+          <w:color w:val="9CC2E5" w:themeColor="accent1" w:themeTint="99"/>
+          <w:u w:val="single"/>
+        </w:rPr>
+      </w:pPr>
+    </w:p>
+    <w:p>
+      <w:pPr>
+        <w:rPr>
+          <w:rFonts w:ascii="Times New Roman" w:hAnsi="Times New Roman" w:cs="Times New Roman"/>
+          <w:b/>
+          <w:color w:val="9CC2E5" w:themeColor="accent1" w:themeTint="99"/>
+          <w:u w:val="single"/>
+        </w:rPr>
+      </w:pPr>
+    </w:p>
+    <w:p>
+      <w:pPr>
+        <w:rPr>
+          <w:rFonts w:ascii="Times New Roman" w:hAnsi="Times New Roman" w:cs="Times New Roman"/>
+          <w:b/>
+          <w:color w:val="9CC2E5" w:themeColor="accent1" w:themeTint="99"/>
+          <w:u w:val="single"/>
+        </w:rPr>
+      </w:pPr>
+    </w:p>
+    <w:p>
+      <w:pPr>
+        <w:rPr>
+          <w:rFonts w:ascii="Times New Roman" w:hAnsi="Times New Roman" w:cs="Times New Roman"/>
+          <w:b/>
+          <w:color w:val="9CC2E5" w:themeColor="accent1" w:themeTint="99"/>
+          <w:u w:val="single"/>
+        </w:rPr>
+      </w:pPr>
+    </w:p>
+    <w:p>
+      <w:pPr>
+        <w:rPr>
+          <w:rFonts w:ascii="Times New Roman" w:hAnsi="Times New Roman" w:cs="Times New Roman"/>
+          <w:b/>
+          <w:color w:val="9CC2E5" w:themeColor="accent1" w:themeTint="99"/>
+          <w:u w:val="single"/>
+        </w:rPr>
+      </w:pPr>
+    </w:p>
+    <w:p>
+      <w:pPr>
+        <w:rPr>
+          <w:rFonts w:ascii="Times New Roman" w:hAnsi="Times New Roman" w:cs="Times New Roman"/>
+          <w:b/>
+          <w:color w:val="9CC2E5" w:themeColor="accent1" w:themeTint="99"/>
+          <w:u w:val="single"/>
+        </w:rPr>
+      </w:pPr>
+    </w:p>
+    <w:p>
+      <w:pPr>
+        <w:rPr>
+          <w:rFonts w:ascii="Times New Roman" w:hAnsi="Times New Roman" w:cs="Times New Roman"/>
+          <w:b/>
+          <w:color w:val="9CC2E5" w:themeColor="accent1" w:themeTint="99"/>
+          <w:u w:val="single"/>
+        </w:rPr>
+      </w:pPr>
+      <w:r>
+        <w:rPr>
+          <w:rFonts w:ascii="Times New Roman" w:hAnsi="Times New Roman" w:cs="Times New Roman"/>
+          <w:b/>
+          <w:color w:val="9CC2E5" w:themeColor="accent1" w:themeTint="99"/>
+          <w:u w:val="single"/>
+        </w:rPr>
+        <w:lastRenderedPageBreak/>
+        <w:t>Diagrama de despliegue</w:t>
+      </w:r>
+    </w:p>
+    <w:p>
+      <w:pPr>
+        <w:rPr>
+          <w:rFonts w:ascii="Times New Roman" w:hAnsi="Times New Roman" w:cs="Times New Roman"/>
+          <w:b/>
+          <w:color w:val="9CC2E5" w:themeColor="accent1" w:themeTint="99"/>
+          <w:u w:val="single"/>
+        </w:rPr>
+      </w:pPr>
+      <w:r>
+        <w:rPr>
+          <w:noProof/>
+          <w:lang w:val="es-CL" w:eastAsia="es-CL"/>
+        </w:rPr>
+        <w:drawing>
+          <wp:inline distT="0" distB="0" distL="0" distR="0">
+            <wp:extent cx="5612130" cy="4210358"/>
+            <wp:effectExtent l="0" t="0" r="7620" b="0"/>
+            <wp:docPr id="28" name="Imagen 28" descr="https://z-1-scontent-mia1-1.xx.fbcdn.net/hphotos-xpt1/v/t34.0-12/12272804_10153729338659732_1357038102_n.jpg?oh=8100d01ac4c91a738b454d5aff0e3f47&amp;oe=565127B7"/>
+            <wp:cNvGraphicFramePr>
+              <a:graphicFrameLocks xmlns:a="http://schemas.openxmlformats.org/drawingml/2006/main" noChangeAspect="1"/>
+            </wp:cNvGraphicFramePr>
+            <a:graphic xmlns:a="http://schemas.openxmlformats.org/drawingml/2006/main">
+              <a:graphicData uri="http://schemas.openxmlformats.org/drawingml/2006/picture">
+                <pic:pic xmlns:pic="http://schemas.openxmlformats.org/drawingml/2006/picture">
+                  <pic:nvPicPr>
+                    <pic:cNvPr id="0" name="Picture 15" descr="https://z-1-scontent-mia1-1.xx.fbcdn.net/hphotos-xpt1/v/t34.0-12/12272804_10153729338659732_1357038102_n.jpg?oh=8100d01ac4c91a738b454d5aff0e3f47&amp;oe=565127B7"/>
+                    <pic:cNvPicPr>
+                      <a:picLocks noChangeAspect="1" noChangeArrowheads="1"/>
+                    </pic:cNvPicPr>
+                  </pic:nvPicPr>
+                  <pic:blipFill>
+                    <a:blip r:embed="rId21">
+                      <a:extLst>
+                        <a:ext uri="{28A0092B-C50C-407E-A947-70E740481C1C}">
+                          <a14:useLocalDpi xmlns:a14="http://schemas.microsoft.com/office/drawing/2010/main" val="0"/>
+                        </a:ext>
+                      </a:extLst>
+                    </a:blip>
+                    <a:srcRect/>
+                    <a:stretch>
+                      <a:fillRect/>
+                    </a:stretch>
+                  </pic:blipFill>
+                  <pic:spPr bwMode="auto">
+                    <a:xfrm>
+                      <a:off x="0" y="0"/>
+                      <a:ext cx="5612130" cy="4210358"/>
+                    </a:xfrm>
+                    <a:prstGeom prst="rect">
+                      <a:avLst/>
+                    </a:prstGeom>
+                    <a:noFill/>
+                    <a:ln>
+                      <a:noFill/>
+                    </a:ln>
+                  </pic:spPr>
+                </pic:pic>
+              </a:graphicData>
+            </a:graphic>
+          </wp:inline>
+        </w:drawing>
+      </w:r>
+    </w:p>
+    <w:p>
+      <w:pPr>
+        <w:rPr>
+          <w:rFonts w:ascii="Times New Roman" w:hAnsi="Times New Roman" w:cs="Times New Roman"/>
+          <w:b/>
+          <w:color w:val="9CC2E5" w:themeColor="accent1" w:themeTint="99"/>
+          <w:u w:val="single"/>
+        </w:rPr>
+      </w:pPr>
+    </w:p>
+    <w:p>
+      <w:pPr>
+        <w:rPr>
+          <w:rFonts w:ascii="Times New Roman" w:hAnsi="Times New Roman" w:cs="Times New Roman"/>
+          <w:b/>
+          <w:color w:val="9CC2E5" w:themeColor="accent1" w:themeTint="99"/>
+          <w:u w:val="single"/>
+        </w:rPr>
+      </w:pPr>
+    </w:p>
+    <w:p>
+      <w:pPr>
+        <w:rPr>
+          <w:rFonts w:ascii="Times New Roman" w:hAnsi="Times New Roman" w:cs="Times New Roman"/>
+          <w:b/>
+          <w:color w:val="9CC2E5" w:themeColor="accent1" w:themeTint="99"/>
+          <w:u w:val="single"/>
+        </w:rPr>
+      </w:pPr>
+    </w:p>
+    <w:p>
+      <w:pPr>
+        <w:rPr>
+          <w:rFonts w:ascii="Times New Roman" w:hAnsi="Times New Roman" w:cs="Times New Roman"/>
+          <w:b/>
+          <w:color w:val="9CC2E5" w:themeColor="accent1" w:themeTint="99"/>
+          <w:u w:val="single"/>
+        </w:rPr>
+      </w:pPr>
+    </w:p>
+    <w:p>
+      <w:pPr>
+        <w:rPr>
+          <w:rFonts w:ascii="Times New Roman" w:hAnsi="Times New Roman" w:cs="Times New Roman"/>
+          <w:b/>
+          <w:color w:val="9CC2E5" w:themeColor="accent1" w:themeTint="99"/>
+          <w:u w:val="single"/>
+        </w:rPr>
+      </w:pPr>
+    </w:p>
+    <w:p>
+      <w:pPr>
+        <w:rPr>
+          <w:rFonts w:ascii="Times New Roman" w:hAnsi="Times New Roman" w:cs="Times New Roman"/>
+          <w:b/>
+          <w:color w:val="9CC2E5" w:themeColor="accent1" w:themeTint="99"/>
+          <w:u w:val="single"/>
+        </w:rPr>
+      </w:pPr>
+    </w:p>
+    <w:p>
+      <w:pPr>
+        <w:rPr>
+          <w:rFonts w:ascii="Times New Roman" w:hAnsi="Times New Roman" w:cs="Times New Roman"/>
+          <w:b/>
+          <w:color w:val="9CC2E5" w:themeColor="accent1" w:themeTint="99"/>
+          <w:u w:val="single"/>
+        </w:rPr>
+      </w:pPr>
+    </w:p>
+    <w:p>
+      <w:pPr>
+        <w:rPr>
+          <w:rFonts w:ascii="Times New Roman" w:hAnsi="Times New Roman" w:cs="Times New Roman"/>
+          <w:b/>
+          <w:color w:val="9CC2E5" w:themeColor="accent1" w:themeTint="99"/>
+          <w:u w:val="single"/>
+        </w:rPr>
+      </w:pPr>
+    </w:p>
+    <w:p>
+      <w:pPr>
+        <w:rPr>
+          <w:rFonts w:ascii="Times New Roman" w:hAnsi="Times New Roman" w:cs="Times New Roman"/>
+          <w:b/>
+          <w:color w:val="9CC2E5" w:themeColor="accent1" w:themeTint="99"/>
+          <w:u w:val="single"/>
+        </w:rPr>
+      </w:pPr>
+    </w:p>
+    <w:p>
+      <w:pPr>
+        <w:rPr>
+          <w:rFonts w:ascii="Times New Roman" w:hAnsi="Times New Roman" w:cs="Times New Roman"/>
+          <w:b/>
+          <w:color w:val="9CC2E5" w:themeColor="accent1" w:themeTint="99"/>
+          <w:u w:val="single"/>
+        </w:rPr>
+      </w:pPr>
+    </w:p>
+    <w:p>
+      <w:pPr>
+        <w:rPr>
+          <w:rFonts w:ascii="Times New Roman" w:hAnsi="Times New Roman" w:cs="Times New Roman"/>
+          <w:b/>
+          <w:color w:val="9CC2E5" w:themeColor="accent1" w:themeTint="99"/>
+          <w:u w:val="single"/>
+        </w:rPr>
+      </w:pPr>
+    </w:p>
+    <w:p>
+      <w:pPr>
+        <w:rPr>
+          <w:rFonts w:ascii="Times New Roman" w:hAnsi="Times New Roman" w:cs="Times New Roman"/>
+          <w:b/>
+          <w:color w:val="9CC2E5" w:themeColor="accent1" w:themeTint="99"/>
+          <w:u w:val="single"/>
+        </w:rPr>
+      </w:pPr>
+      <w:r>
+        <w:rPr>
+          <w:rFonts w:ascii="Times New Roman" w:hAnsi="Times New Roman" w:cs="Times New Roman"/>
+          <w:b/>
+          <w:color w:val="9CC2E5" w:themeColor="accent1" w:themeTint="99"/>
+          <w:u w:val="single"/>
+        </w:rPr>
+        <w:lastRenderedPageBreak/>
+        <w:t>Diagrama de componentes</w:t>
+      </w:r>
+    </w:p>
+    <w:p>
+      <w:pPr>
+        <w:rPr>
+          <w:rFonts w:ascii="Times New Roman" w:hAnsi="Times New Roman" w:cs="Times New Roman"/>
+          <w:b/>
+          <w:color w:val="9CC2E5" w:themeColor="accent1" w:themeTint="99"/>
+          <w:u w:val="single"/>
+        </w:rPr>
+      </w:pPr>
+      <w:r>
+        <w:rPr>
+          <w:rFonts w:ascii="Times New Roman" w:hAnsi="Times New Roman" w:cs="Times New Roman"/>
+          <w:b/>
+          <w:noProof/>
+          <w:color w:val="9CC2E5" w:themeColor="accent1" w:themeTint="99"/>
+          <w:u w:val="single"/>
+          <w:lang w:val="es-CL" w:eastAsia="es-CL"/>
+        </w:rPr>
+        <w:drawing>
+          <wp:inline distT="0" distB="0" distL="0" distR="0">
+            <wp:extent cx="5612130" cy="2875644"/>
+            <wp:effectExtent l="0" t="0" r="7620" b="1270"/>
+            <wp:docPr id="32" name="Imagen 32" descr="C:\Users\Gabriel alex\Downloads\gestion_de_estudiantes (1).png"/>
+            <wp:cNvGraphicFramePr>
+              <a:graphicFrameLocks xmlns:a="http://schemas.openxmlformats.org/drawingml/2006/main" noChangeAspect="1"/>
+            </wp:cNvGraphicFramePr>
+            <a:graphic xmlns:a="http://schemas.openxmlformats.org/drawingml/2006/main">
+              <a:graphicData uri="http://schemas.openxmlformats.org/drawingml/2006/picture">
+                <pic:pic xmlns:pic="http://schemas.openxmlformats.org/drawingml/2006/picture">
+                  <pic:nvPicPr>
+                    <pic:cNvPr id="0" name="Picture 17" descr="C:\Users\Gabriel alex\Downloads\gestion_de_estudiantes (1).png"/>
+                    <pic:cNvPicPr>
+                      <a:picLocks noChangeAspect="1" noChangeArrowheads="1"/>
+                    </pic:cNvPicPr>
+                  </pic:nvPicPr>
+                  <pic:blipFill>
+                    <a:blip r:embed="rId22">
+                      <a:extLst>
+                        <a:ext uri="{28A0092B-C50C-407E-A947-70E740481C1C}">
+                          <a14:useLocalDpi xmlns:a14="http://schemas.microsoft.com/office/drawing/2010/main" val="0"/>
+                        </a:ext>
+                      </a:extLst>
+                    </a:blip>
+                    <a:srcRect/>
+                    <a:stretch>
+                      <a:fillRect/>
+                    </a:stretch>
+                  </pic:blipFill>
+                  <pic:spPr bwMode="auto">
+                    <a:xfrm>
+                      <a:off x="0" y="0"/>
+                      <a:ext cx="5612130" cy="2875644"/>
                     </a:xfrm>
                     <a:prstGeom prst="rect">
                       <a:avLst/>
@@ -3330,7 +3789,7 @@
 </file>
 
 <file path=customXml/itemProps1.xml><?xml version="1.0" encoding="utf-8"?>
-<ds:datastoreItem xmlns:ds="http://schemas.openxmlformats.org/officeDocument/2006/customXml" ds:itemID="{6BE2C5B3-B3C6-47A9-8EB9-028CF5589DBA}">
+<ds:datastoreItem xmlns:ds="http://schemas.openxmlformats.org/officeDocument/2006/customXml" ds:itemID="{F9A26C3B-2FFB-41A7-BD2C-2299C838D400}">
   <ds:schemaRefs>
     <ds:schemaRef ds:uri="http://schemas.openxmlformats.org/officeDocument/2006/bibliography"/>
   </ds:schemaRefs>

</xml_diff>